<commit_message>
Revisions, login, delete & update button spacing, lost track na ewan ko ano changes so far
</commit_message>
<xml_diff>
--- a/July 15.docx
+++ b/July 15.docx
@@ -79,6 +79,9 @@
       <w:r>
         <w:t xml:space="preserve"> for each house</w:t>
       </w:r>
+      <w:r>
+        <w:t xml:space="preserve"> - DONE</w:t>
+      </w:r>
     </w:p>
     <w:p>
       <w:r>
@@ -127,6 +130,9 @@
         <w:lastRenderedPageBreak/>
         <w:t>Must have format checker to have 10/11 digits</w:t>
       </w:r>
+      <w:r>
+        <w:t xml:space="preserve"> - DONE</w:t>
+      </w:r>
     </w:p>
     <w:p>
       <w:r>
@@ -174,10 +180,16 @@
       <w:r>
         <w:t>Hindi nag uupdate kagad after gawan category</w:t>
       </w:r>
+      <w:r>
+        <w:t xml:space="preserve"> - DONE</w:t>
+      </w:r>
     </w:p>
     <w:p>
       <w:r>
         <w:t>Missing category column in upper table</w:t>
+      </w:r>
+      <w:r>
+        <w:t xml:space="preserve"> - DONE</w:t>
       </w:r>
     </w:p>
     <w:p>
@@ -226,6 +238,9 @@
       <w:r>
         <w:t>Spacing between the buttons</w:t>
       </w:r>
+      <w:r>
+        <w:t xml:space="preserve"> - DONE</w:t>
+      </w:r>
     </w:p>
     <w:p/>
     <w:p/>
@@ -299,6 +314,259 @@
     <w:p>
       <w:r>
         <w:t>User side should not show admin looking UI</w:t>
+      </w:r>
+    </w:p>
+    <w:p/>
+    <w:p>
+      <w:r>
+        <w:rPr>
+          <w:noProof/>
+        </w:rPr>
+        <w:lastRenderedPageBreak/>
+        <w:drawing>
+          <wp:inline distT="0" distB="0" distL="0" distR="0" wp14:anchorId="270488EC" wp14:editId="68D64AC2">
+            <wp:extent cx="5943600" cy="3183890"/>
+            <wp:effectExtent l="0" t="0" r="0" b="0"/>
+            <wp:docPr id="6" name="Picture 6"/>
+            <wp:cNvGraphicFramePr>
+              <a:graphicFrameLocks xmlns:a="http://schemas.openxmlformats.org/drawingml/2006/main" noChangeAspect="1"/>
+            </wp:cNvGraphicFramePr>
+            <a:graphic xmlns:a="http://schemas.openxmlformats.org/drawingml/2006/main">
+              <a:graphicData uri="http://schemas.openxmlformats.org/drawingml/2006/picture">
+                <pic:pic xmlns:pic="http://schemas.openxmlformats.org/drawingml/2006/picture">
+                  <pic:nvPicPr>
+                    <pic:cNvPr id="1" name=""/>
+                    <pic:cNvPicPr/>
+                  </pic:nvPicPr>
+                  <pic:blipFill>
+                    <a:blip r:embed="rId9"/>
+                    <a:stretch>
+                      <a:fillRect/>
+                    </a:stretch>
+                  </pic:blipFill>
+                  <pic:spPr>
+                    <a:xfrm>
+                      <a:off x="0" y="0"/>
+                      <a:ext cx="5943600" cy="3183890"/>
+                    </a:xfrm>
+                    <a:prstGeom prst="rect">
+                      <a:avLst/>
+                    </a:prstGeom>
+                  </pic:spPr>
+                </pic:pic>
+              </a:graphicData>
+            </a:graphic>
+          </wp:inline>
+        </w:drawing>
+      </w:r>
+    </w:p>
+    <w:p>
+      <w:pPr>
+        <w:rPr>
+          <w:b/>
+          <w:bCs/>
+        </w:rPr>
+      </w:pPr>
+      <w:r>
+        <w:rPr>
+          <w:b/>
+          <w:bCs/>
+        </w:rPr>
+        <w:t>Add – Approval column if admin verified</w:t>
+      </w:r>
+    </w:p>
+    <w:p>
+      <w:pPr>
+        <w:rPr>
+          <w:b/>
+          <w:bCs/>
+        </w:rPr>
+      </w:pPr>
+      <w:r>
+        <w:rPr>
+          <w:b/>
+          <w:bCs/>
+        </w:rPr>
+        <w:t>Add – Monthly balance that resets to 0 monthly</w:t>
+      </w:r>
+    </w:p>
+    <w:p>
+      <w:pPr>
+        <w:rPr>
+          <w:b/>
+          <w:bCs/>
+        </w:rPr>
+      </w:pPr>
+      <w:r>
+        <w:rPr>
+          <w:b/>
+          <w:bCs/>
+        </w:rPr>
+        <w:t>Numbers shouldn’t change due to payment unless payment is verified</w:t>
+      </w:r>
+      <w:r>
+        <w:rPr>
+          <w:b/>
+          <w:bCs/>
+        </w:rPr>
+        <w:t xml:space="preserve"> by admin</w:t>
+      </w:r>
+    </w:p>
+    <w:p>
+      <w:pPr>
+        <w:rPr>
+          <w:b/>
+          <w:bCs/>
+        </w:rPr>
+      </w:pPr>
+      <w:r>
+        <w:rPr>
+          <w:b/>
+          <w:bCs/>
+        </w:rPr>
+        <w:t>Tenant can update receipt</w:t>
+      </w:r>
+    </w:p>
+    <w:p>
+      <w:pPr>
+        <w:rPr>
+          <w:b/>
+          <w:bCs/>
+        </w:rPr>
+      </w:pPr>
+      <w:r>
+        <w:rPr>
+          <w:b/>
+          <w:bCs/>
+        </w:rPr>
+        <w:t>Admin can verify receipts in admin side</w:t>
+      </w:r>
+    </w:p>
+    <w:p>
+      <w:pPr>
+        <w:rPr>
+          <w:b/>
+          <w:bCs/>
+        </w:rPr>
+      </w:pPr>
+    </w:p>
+    <w:p>
+      <w:pPr>
+        <w:rPr>
+          <w:b/>
+          <w:bCs/>
+        </w:rPr>
+      </w:pPr>
+    </w:p>
+    <w:p>
+      <w:pPr>
+        <w:rPr>
+          <w:b/>
+          <w:bCs/>
+        </w:rPr>
+      </w:pPr>
+    </w:p>
+    <w:p>
+      <w:pPr>
+        <w:rPr>
+          <w:b/>
+          <w:bCs/>
+        </w:rPr>
+      </w:pPr>
+    </w:p>
+    <w:p>
+      <w:pPr>
+        <w:rPr>
+          <w:b/>
+          <w:bCs/>
+        </w:rPr>
+      </w:pPr>
+    </w:p>
+    <w:p>
+      <w:pPr>
+        <w:rPr>
+          <w:b/>
+          <w:bCs/>
+        </w:rPr>
+      </w:pPr>
+    </w:p>
+    <w:p>
+      <w:pPr>
+        <w:rPr>
+          <w:b/>
+          <w:bCs/>
+        </w:rPr>
+      </w:pPr>
+    </w:p>
+    <w:p>
+      <w:pPr>
+        <w:rPr>
+          <w:b/>
+          <w:bCs/>
+        </w:rPr>
+      </w:pPr>
+    </w:p>
+    <w:p>
+      <w:pPr>
+        <w:rPr>
+          <w:b/>
+          <w:bCs/>
+        </w:rPr>
+      </w:pPr>
+    </w:p>
+    <w:p>
+      <w:pPr>
+        <w:rPr>
+          <w:b/>
+          <w:bCs/>
+        </w:rPr>
+      </w:pPr>
+    </w:p>
+    <w:p>
+      <w:pPr>
+        <w:rPr>
+          <w:b/>
+          <w:bCs/>
+        </w:rPr>
+      </w:pPr>
+    </w:p>
+    <w:p>
+      <w:pPr>
+        <w:rPr>
+          <w:b/>
+          <w:bCs/>
+        </w:rPr>
+      </w:pPr>
+    </w:p>
+    <w:p>
+      <w:pPr>
+        <w:rPr>
+          <w:b/>
+          <w:bCs/>
+        </w:rPr>
+      </w:pPr>
+      <w:r>
+        <w:rPr>
+          <w:b/>
+          <w:bCs/>
+        </w:rPr>
+        <w:lastRenderedPageBreak/>
+        <w:t>07/20/24</w:t>
+      </w:r>
+    </w:p>
+    <w:p>
+      <w:pPr>
+        <w:rPr>
+          <w:b/>
+          <w:bCs/>
+        </w:rPr>
+      </w:pPr>
+      <w:r>
+        <w:rPr>
+          <w:b/>
+          <w:bCs/>
+        </w:rPr>
+        <w:t>Revise – CHAT PAGE(POLISH)</w:t>
       </w:r>
     </w:p>
     <w:sectPr>

</xml_diff>

<commit_message>
Added Adminpayments - Image Preview, Admin Approval
</commit_message>
<xml_diff>
--- a/July 15.docx
+++ b/July 15.docx
@@ -361,18 +361,22 @@
       </w:r>
     </w:p>
     <w:p>
-      <w:pPr>
-        <w:rPr>
-          <w:b/>
-          <w:bCs/>
-        </w:rPr>
-      </w:pPr>
       <w:r>
         <w:rPr>
           <w:b/>
           <w:bCs/>
         </w:rPr>
         <w:t>Add – Approval column if admin verified</w:t>
+      </w:r>
+      <w:r>
+        <w:rPr>
+          <w:b/>
+          <w:bCs/>
+        </w:rPr>
+        <w:t xml:space="preserve"> </w:t>
+      </w:r>
+      <w:r>
+        <w:t>- DONE</w:t>
       </w:r>
     </w:p>
     <w:p>

</xml_diff>